<commit_message>
Changes to the thesis
</commit_message>
<xml_diff>
--- a/diplwmatiki.DOCX
+++ b/diplwmatiki.DOCX
@@ -671,7 +671,19 @@
         <w:pStyle w:val="Text-1stpara"/>
       </w:pPr>
       <w:r>
-        <w:t>Η παρούσα διπλωματική εργασία ολοκληρώθηκε έπειτα από ένα μεγάλο χρονικό διάστημα σε ένα όχι τόσο γνωστό και διαδεδομένο, αλλά πολύ ενδιαφέρον αντικείμενο, την ανάπτυξη ηλεκτρονικών παιχνιδιών.</w:t>
+        <w:t>Η παρούσα διπλωματική εργασία ολοκληρώθηκε σε ένα</w:t>
+      </w:r>
+      <w:r>
+        <w:t xml:space="preserve"> απαιτητικό αλλά</w:t>
+      </w:r>
+      <w:r>
+        <w:t xml:space="preserve"> </w:t>
+      </w:r>
+      <w:r>
+        <w:t>ιδιαίτερα</w:t>
+      </w:r>
+      <w:r>
+        <w:t xml:space="preserve"> ενδιαφέρον αντικείμενο, την ανάπτυξη ηλεκτρονικών παιχνιδιών.</w:t>
       </w:r>
     </w:p>
     <w:p>
@@ -683,34 +695,7 @@
         <w:t>Θα ήθελα αρχικά να ευχαριστήσω θερμά τον επιβλέποντα καθηγητή μου κ. Σπύρο Κοκολάκη που δέχτηκε την ιδέα μου για το συγκεκριμένο παιχνίδι και για τη βοήθεια που μου παρείχε όποτε του ζητήθηκε.</w:t>
       </w:r>
       <w:r>
-        <w:t xml:space="preserve"> (</w:t>
-      </w:r>
-      <w:r>
-        <w:t xml:space="preserve">Επίσης, τους διαδικτυακούς προγραμματιστές μέσω </w:t>
-      </w:r>
-      <w:r>
-        <w:rPr>
-          <w:lang w:val="en-US"/>
-        </w:rPr>
-        <w:t>YouTube</w:t>
-      </w:r>
-      <w:r>
-        <w:t xml:space="preserve"> </w:t>
-      </w:r>
-      <w:r>
-        <w:t xml:space="preserve">και σε διάφορες πλατφόρμες και </w:t>
-      </w:r>
-      <w:r>
-        <w:rPr>
-          <w:lang w:val="en-US"/>
-        </w:rPr>
-        <w:t>forum</w:t>
-      </w:r>
-      <w:r>
-        <w:t xml:space="preserve"> που βοήθησαν στην εκμάθηση των εργαλείων που χρησιμοποίησα για την υλοποίηση και σωστό προγραμματισμό του παιχνιδιού.</w:t>
-      </w:r>
-      <w:r>
-        <w:t>)</w:t>
+        <w:t xml:space="preserve"> </w:t>
       </w:r>
     </w:p>
     <w:p>
@@ -722,21 +707,16 @@
         <w:t>Τέλος, να ευχαριστήσω την οικογένειά μου για την υποστήριξή τους καθ’ όλη τη διάρκεια των σπουδών μου και την πολύτιμή μου σύντροφο</w:t>
       </w:r>
       <w:r>
-        <w:t>(</w:t>
-      </w:r>
-      <w:r>
-        <w:t xml:space="preserve"> και συνάδελφο </w:t>
-      </w:r>
-      <w:r>
-        <w:t>)</w:t>
-      </w:r>
-      <w:bookmarkStart w:id="0" w:name="_GoBack"/>
-      <w:bookmarkEnd w:id="0"/>
-      <w:r>
-        <w:t xml:space="preserve">για την αμέριστη </w:t>
-      </w:r>
-      <w:r>
-        <w:t>βοήθεια και στήριξή της κατά την εκπόνηση της διπλωματικής εργασίας.</w:t>
+        <w:t xml:space="preserve"> </w:t>
+      </w:r>
+      <w:r>
+        <w:t>για την αμέριστη</w:t>
+      </w:r>
+      <w:r>
+        <w:t xml:space="preserve"> </w:t>
+      </w:r>
+      <w:r>
+        <w:t>στήριξή της κατά την εκπόνηση της διπλωματικής εργασίας.</w:t>
       </w:r>
       <w:r>
         <w:t xml:space="preserve">  </w:t>
@@ -1362,8 +1342,8 @@
       <w:r>
         <w:fldChar w:fldCharType="end"/>
       </w:r>
-      <w:bookmarkStart w:id="1" w:name="_Toc381521109"/>
-      <w:bookmarkStart w:id="2" w:name="_Toc460230407"/>
+      <w:bookmarkStart w:id="0" w:name="_Toc381521109"/>
+      <w:bookmarkStart w:id="1" w:name="_Toc460230407"/>
     </w:p>
     <w:p>
       <w:pPr>
@@ -1461,8 +1441,8 @@
         </w:sectPr>
       </w:pPr>
     </w:p>
+    <w:bookmarkEnd w:id="0"/>
     <w:bookmarkEnd w:id="1"/>
-    <w:bookmarkEnd w:id="2"/>
     <w:p>
       <w:pPr>
         <w:pStyle w:val="1"/>
@@ -1471,53 +1451,53 @@
         <w:lastRenderedPageBreak/>
         <w:t xml:space="preserve">  </w:t>
       </w:r>
-      <w:bookmarkStart w:id="3" w:name="_Toc457293977"/>
+      <w:bookmarkStart w:id="2" w:name="_Toc457293977"/>
       <w:r>
         <w:t>Εισαγωγή</w:t>
       </w:r>
+      <w:bookmarkEnd w:id="2"/>
+    </w:p>
+    <w:p>
+      <w:pPr>
+        <w:pStyle w:val="20"/>
+      </w:pPr>
+      <w:bookmarkStart w:id="3" w:name="_Toc457293978"/>
+      <w:r>
+        <w:t>&lt;Τίτλος που έχει σχέση με τον γενικότερο χώρο εφαρμογής της διπλωματικής&gt;</w:t>
+      </w:r>
       <w:bookmarkEnd w:id="3"/>
     </w:p>
     <w:p>
       <w:pPr>
+        <w:pStyle w:val="Text-1stpara"/>
+      </w:pPr>
+      <w:r>
+        <w:t>Εδώ αυτή κάνουμε μια γενική περιγραφή του χώρου εφαρμογής της διπλωματικής. Αναφέρουμε τα χαρακτηριστικά του χώρου και καταλήγουμε στα γενικότερα προβλήματα που αντιμετωπίζει ο χώρος. Η συζήτηση των προβλημάτων θα πρέπει να προϊδεάζει τον αναγνώστη για το τι θα προσπαθήσει να αντιμετωπίσει η διπλωματική, χωρίς ακόμα να αναφερόμαστε συγκεκριμένα στο αντικείμενο της διπλωματικής.</w:t>
+      </w:r>
+    </w:p>
+    <w:p>
+      <w:pPr>
+        <w:pStyle w:val="Text-followingPara"/>
+      </w:pPr>
+      <w:r>
+        <w:t>Οι παράγραφοι που ακολουθούν την πρώτη παράγραφο κάθε ενότητες έχουν μία εσοχή.</w:t>
+      </w:r>
+      <w:r>
+        <w:t xml:space="preserve"> </w:t>
+      </w:r>
+    </w:p>
+    <w:p>
+      <w:pPr>
         <w:pStyle w:val="20"/>
       </w:pPr>
-      <w:bookmarkStart w:id="4" w:name="_Toc457293978"/>
-      <w:r>
-        <w:t>&lt;Τίτλος που έχει σχέση με τον γενικότερο χώρο εφαρμογής της διπλωματικής&gt;</w:t>
+      <w:bookmarkStart w:id="4" w:name="_Toc457293979"/>
+      <w:r>
+        <w:t xml:space="preserve">Αντικείμενο </w:t>
+      </w:r>
+      <w:r>
+        <w:t>διπλωματικής</w:t>
       </w:r>
       <w:bookmarkEnd w:id="4"/>
-    </w:p>
-    <w:p>
-      <w:pPr>
-        <w:pStyle w:val="Text-1stpara"/>
-      </w:pPr>
-      <w:r>
-        <w:t>Εδώ αυτή κάνουμε μια γενική περιγραφή του χώρου εφαρμογής της διπλωματικής. Αναφέρουμε τα χαρακτηριστικά του χώρου και καταλήγουμε στα γενικότερα προβλήματα που αντιμετωπίζει ο χώρος. Η συζήτηση των προβλημάτων θα πρέπει να προϊδεάζει τον αναγνώστη για το τι θα προσπαθήσει να αντιμετωπίσει η διπλωματική, χωρίς ακόμα να αναφερόμαστε συγκεκριμένα στο αντικείμενο της διπλωματικής.</w:t>
-      </w:r>
-    </w:p>
-    <w:p>
-      <w:pPr>
-        <w:pStyle w:val="Text-followingPara"/>
-      </w:pPr>
-      <w:r>
-        <w:t>Οι παράγραφοι που ακολουθούν την πρώτη παράγραφο κάθε ενότητες έχουν μία εσοχή.</w:t>
-      </w:r>
-      <w:r>
-        <w:t xml:space="preserve"> </w:t>
-      </w:r>
-    </w:p>
-    <w:p>
-      <w:pPr>
-        <w:pStyle w:val="20"/>
-      </w:pPr>
-      <w:bookmarkStart w:id="5" w:name="_Toc457293979"/>
-      <w:r>
-        <w:t xml:space="preserve">Αντικείμενο </w:t>
-      </w:r>
-      <w:r>
-        <w:t>διπλωματικής</w:t>
-      </w:r>
-      <w:bookmarkEnd w:id="5"/>
     </w:p>
     <w:p>
       <w:pPr>
@@ -1572,35 +1552,35 @@
       <w:pPr>
         <w:pStyle w:val="20"/>
       </w:pPr>
-      <w:bookmarkStart w:id="6" w:name="_Toc457293981"/>
+      <w:bookmarkStart w:id="5" w:name="_Toc457293981"/>
       <w:r>
         <w:t>&lt;άλλες ενότητες&gt;</w:t>
       </w:r>
+      <w:bookmarkEnd w:id="5"/>
+    </w:p>
+    <w:p>
+      <w:r>
+        <w:t>Η εισαγωγή πιθανόν να περιλαμβάνει</w:t>
+      </w:r>
+      <w:r>
+        <w:rPr>
+          <w:rStyle w:val="Text-1stparaChar"/>
+        </w:rPr>
+        <w:t xml:space="preserve"> </w:t>
+      </w:r>
+      <w:r>
+        <w:t>και άλλες ενότητες.</w:t>
+      </w:r>
+    </w:p>
+    <w:p>
+      <w:pPr>
+        <w:pStyle w:val="20"/>
+      </w:pPr>
+      <w:bookmarkStart w:id="6" w:name="_Toc457293982"/>
+      <w:r>
+        <w:t>Δομή της διπλωματικής</w:t>
+      </w:r>
       <w:bookmarkEnd w:id="6"/>
-    </w:p>
-    <w:p>
-      <w:r>
-        <w:t>Η εισαγωγή πιθανόν να περιλαμβάνει</w:t>
-      </w:r>
-      <w:r>
-        <w:rPr>
-          <w:rStyle w:val="Text-1stparaChar"/>
-        </w:rPr>
-        <w:t xml:space="preserve"> </w:t>
-      </w:r>
-      <w:r>
-        <w:t>και άλλες ενότητες.</w:t>
-      </w:r>
-    </w:p>
-    <w:p>
-      <w:pPr>
-        <w:pStyle w:val="20"/>
-      </w:pPr>
-      <w:bookmarkStart w:id="7" w:name="_Toc457293982"/>
-      <w:r>
-        <w:t>Δομή της διπλωματικής</w:t>
-      </w:r>
-      <w:bookmarkEnd w:id="7"/>
     </w:p>
     <w:p>
       <w:pPr>
@@ -1628,12 +1608,12 @@
           <w:tab w:val="num" w:pos="8364"/>
         </w:tabs>
       </w:pPr>
-      <w:bookmarkStart w:id="8" w:name="_Toc460230411"/>
+      <w:bookmarkStart w:id="7" w:name="_Toc460230411"/>
       <w:r>
         <w:lastRenderedPageBreak/>
         <w:t xml:space="preserve"> </w:t>
       </w:r>
-      <w:bookmarkStart w:id="9" w:name="_Toc457293983"/>
+      <w:bookmarkStart w:id="8" w:name="_Toc457293983"/>
       <w:r>
         <w:rPr>
           <w:lang w:val="en-US"/>
@@ -1651,7 +1631,7 @@
       <w:r>
         <w:t xml:space="preserve"> επόμενου κεφαλαίου&gt;</w:t>
       </w:r>
-      <w:bookmarkEnd w:id="9"/>
+      <w:bookmarkEnd w:id="8"/>
     </w:p>
     <w:p>
       <w:pPr>
@@ -2544,7 +2524,7 @@
       </w:r>
     </w:p>
     <w:p/>
-    <w:bookmarkEnd w:id="8"/>
+    <w:bookmarkEnd w:id="7"/>
     <w:p>
       <w:pPr>
         <w:pStyle w:val="20"/>
@@ -25900,98 +25880,10 @@
           <w:szCs w:val="24"/>
           <w:lang w:val="el-GR"/>
         </w:rPr>
-        <w:t>. Οι μονάδες που σχεδιάστηκαν και θα μπορούσαν να προστεθούν είναι οι εξής:</w:t>
-      </w:r>
-    </w:p>
-    <w:p>
-      <w:pPr>
-        <w:pStyle w:val="ab"/>
-        <w:rPr>
-          <w:color w:val="FF0000"/>
-          <w:sz w:val="32"/>
-          <w:lang w:val="el-GR"/>
-        </w:rPr>
-      </w:pPr>
-      <w:r>
-        <w:rPr>
-          <w:color w:val="FF0000"/>
-          <w:sz w:val="32"/>
-          <w:lang w:val="el-GR"/>
-        </w:rPr>
-        <w:t>(</w:t>
-      </w:r>
-      <w:proofErr w:type="spellStart"/>
-      <w:r>
-        <w:rPr>
-          <w:color w:val="FF0000"/>
-          <w:sz w:val="32"/>
-          <w:lang w:val="el-GR"/>
-        </w:rPr>
-        <w:t>ολες</w:t>
-      </w:r>
-      <w:proofErr w:type="spellEnd"/>
-      <w:r>
-        <w:rPr>
-          <w:color w:val="FF0000"/>
-          <w:sz w:val="32"/>
-          <w:lang w:val="el-GR"/>
-        </w:rPr>
-        <w:t xml:space="preserve"> οι </w:t>
-      </w:r>
-      <w:proofErr w:type="spellStart"/>
-      <w:r>
-        <w:rPr>
-          <w:color w:val="FF0000"/>
-          <w:sz w:val="32"/>
-          <w:lang w:val="el-GR"/>
-        </w:rPr>
-        <w:t>μοναδες</w:t>
-      </w:r>
-      <w:proofErr w:type="spellEnd"/>
-      <w:r>
-        <w:rPr>
-          <w:color w:val="FF0000"/>
-          <w:sz w:val="32"/>
-          <w:lang w:val="el-GR"/>
-        </w:rPr>
-        <w:t xml:space="preserve"> που </w:t>
-      </w:r>
-      <w:proofErr w:type="spellStart"/>
-      <w:r>
-        <w:rPr>
-          <w:color w:val="FF0000"/>
-          <w:sz w:val="32"/>
-          <w:lang w:val="el-GR"/>
-        </w:rPr>
-        <w:t>ειχα</w:t>
-      </w:r>
-      <w:proofErr w:type="spellEnd"/>
-      <w:r>
-        <w:rPr>
-          <w:color w:val="FF0000"/>
-          <w:sz w:val="32"/>
-          <w:lang w:val="el-GR"/>
-        </w:rPr>
-        <w:t xml:space="preserve"> </w:t>
-      </w:r>
-      <w:proofErr w:type="spellStart"/>
-      <w:r>
-        <w:rPr>
-          <w:color w:val="FF0000"/>
-          <w:sz w:val="32"/>
-          <w:lang w:val="el-GR"/>
-        </w:rPr>
-        <w:t>σχεδιασει</w:t>
-      </w:r>
-      <w:proofErr w:type="spellEnd"/>
-      <w:r>
-        <w:rPr>
-          <w:color w:val="FF0000"/>
-          <w:sz w:val="32"/>
-          <w:lang w:val="el-GR"/>
-        </w:rPr>
-        <w:t>)</w:t>
-      </w:r>
+        <w:t>, επομένως ένας αριθμός νέων μονάδων θα ήταν απαραίτητος.</w:t>
+      </w:r>
+      <w:bookmarkStart w:id="9" w:name="_GoBack"/>
+      <w:bookmarkEnd w:id="9"/>
     </w:p>
     <w:p>
       <w:pPr>
@@ -26299,16 +26191,7 @@
           <w:szCs w:val="24"/>
           <w:lang w:val="el-GR"/>
         </w:rPr>
-        <w:t xml:space="preserve">, και είναι ένα σύστημα που </w:t>
-      </w:r>
-      <w:r>
-        <w:rPr>
-          <w:sz w:val="24"/>
-          <w:szCs w:val="24"/>
-          <w:lang w:val="el-GR"/>
-        </w:rPr>
-        <w:lastRenderedPageBreak/>
-        <w:t xml:space="preserve">εφαρμόζεται σε διάφορα παιχνίδια, όπως το </w:t>
+        <w:t xml:space="preserve">, και είναι ένα σύστημα που εφαρμόζεται σε διάφορα παιχνίδια, όπως το </w:t>
       </w:r>
       <w:r>
         <w:rPr>
@@ -27230,16 +27113,7 @@
           <w:szCs w:val="24"/>
           <w:lang w:val="el-GR"/>
         </w:rPr>
-        <w:t xml:space="preserve">και δεν είναι ασφαλές, </w:t>
-      </w:r>
-      <w:r>
-        <w:rPr>
-          <w:sz w:val="24"/>
-          <w:szCs w:val="24"/>
-          <w:lang w:val="el-GR"/>
-        </w:rPr>
-        <w:lastRenderedPageBreak/>
-        <w:t>αφού σε περίπτωση πολύ κακής σύνδεσης αυτό το αυθαίρετο διάστημα χρόνου ίσως δεν είναι αρκετό.</w:t>
+        <w:t>και δεν είναι ασφαλές, αφού σε περίπτωση πολύ κακής σύνδεσης αυτό το αυθαίρετο διάστημα χρόνου ίσως δεν είναι αρκετό.</w:t>
       </w:r>
     </w:p>
     <w:p>

</xml_diff>